<commit_message>
Resto del ejercicio 01
resto del ejercicio para tenerlo completo
</commit_message>
<xml_diff>
--- a/ejer01.docx
+++ b/ejer01.docx
@@ -1705,16 +1705,54 @@
         <w:ind w:left="0" w:firstLine="0"/>
         <w:jc w:val="left"/>
       </w:pPr>
+      <w:r>
+        <w:lastRenderedPageBreak/>
+        <w:drawing>
+          <wp:inline distT="0" distB="0" distL="0" distR="0" wp14:anchorId="53331CC1" wp14:editId="0B13F3EE">
+            <wp:extent cx="5405755" cy="4018280"/>
+            <wp:effectExtent l="0" t="0" r="4445" b="1270"/>
+            <wp:docPr id="6" name="Imagen 6"/>
+            <wp:cNvGraphicFramePr>
+              <a:graphicFrameLocks xmlns:a="http://schemas.openxmlformats.org/drawingml/2006/main" noChangeAspect="1"/>
+            </wp:cNvGraphicFramePr>
+            <a:graphic xmlns:a="http://schemas.openxmlformats.org/drawingml/2006/main">
+              <a:graphicData uri="http://schemas.openxmlformats.org/drawingml/2006/picture">
+                <pic:pic xmlns:pic="http://schemas.openxmlformats.org/drawingml/2006/picture">
+                  <pic:nvPicPr>
+                    <pic:cNvPr id="1" name=""/>
+                    <pic:cNvPicPr/>
+                  </pic:nvPicPr>
+                  <pic:blipFill>
+                    <a:blip r:embed="rId7"/>
+                    <a:stretch>
+                      <a:fillRect/>
+                    </a:stretch>
+                  </pic:blipFill>
+                  <pic:spPr>
+                    <a:xfrm>
+                      <a:off x="0" y="0"/>
+                      <a:ext cx="5405755" cy="4018280"/>
+                    </a:xfrm>
+                    <a:prstGeom prst="rect">
+                      <a:avLst/>
+                    </a:prstGeom>
+                  </pic:spPr>
+                </pic:pic>
+              </a:graphicData>
+            </a:graphic>
+          </wp:inline>
+        </w:drawing>
+      </w:r>
       <w:bookmarkStart w:id="0" w:name="_GoBack"/>
       <w:bookmarkEnd w:id="0"/>
     </w:p>
     <w:sectPr>
-      <w:headerReference w:type="even" r:id="rId7"/>
-      <w:headerReference w:type="default" r:id="rId8"/>
-      <w:footerReference w:type="even" r:id="rId9"/>
-      <w:footerReference w:type="default" r:id="rId10"/>
-      <w:headerReference w:type="first" r:id="rId11"/>
-      <w:footerReference w:type="first" r:id="rId12"/>
+      <w:headerReference w:type="even" r:id="rId8"/>
+      <w:headerReference w:type="default" r:id="rId9"/>
+      <w:footerReference w:type="even" r:id="rId10"/>
+      <w:footerReference w:type="default" r:id="rId11"/>
+      <w:headerReference w:type="first" r:id="rId12"/>
+      <w:footerReference w:type="first" r:id="rId13"/>
       <w:pgSz w:w="11906" w:h="16838"/>
       <w:pgMar w:top="2125" w:right="1696" w:bottom="1468" w:left="1697" w:header="708" w:footer="706" w:gutter="0"/>
       <w:cols w:space="720"/>

</xml_diff>

<commit_message>
Fin del ejercicio 03
fin de la resolución de ejercicio 03 del taller 09/04/24
</commit_message>
<xml_diff>
--- a/ejer01.docx
+++ b/ejer01.docx
@@ -2723,8 +2723,6 @@
               </w:rPr>
               <w:t>) hacer</w:t>
             </w:r>
-            <w:bookmarkStart w:id="0" w:name="_GoBack"/>
-            <w:bookmarkEnd w:id="0"/>
           </w:p>
           <w:p>
             <w:pPr>
@@ -2740,6 +2738,92 @@
                 <w:sz w:val="20"/>
                 <w:szCs w:val="20"/>
               </w:rPr>
+              <w:t xml:space="preserve">Para y desde </w:t>
+            </w:r>
+            <w:proofErr w:type="spellStart"/>
+            <w:r>
+              <w:rPr>
+                <w:sz w:val="20"/>
+                <w:szCs w:val="20"/>
+              </w:rPr>
+              <w:t>coordenadasRect.</w:t>
+            </w:r>
+            <w:r>
+              <w:rPr>
+                <w:sz w:val="20"/>
+                <w:szCs w:val="20"/>
+              </w:rPr>
+              <w:t>y</w:t>
+            </w:r>
+            <w:proofErr w:type="spellEnd"/>
+            <w:r>
+              <w:rPr>
+                <w:sz w:val="20"/>
+                <w:szCs w:val="20"/>
+              </w:rPr>
+              <w:t xml:space="preserve"> hasta </w:t>
+            </w:r>
+            <w:proofErr w:type="spellStart"/>
+            <w:r>
+              <w:rPr>
+                <w:sz w:val="20"/>
+                <w:szCs w:val="20"/>
+              </w:rPr>
+              <w:t>alto</w:t>
+            </w:r>
+            <w:r>
+              <w:rPr>
+                <w:sz w:val="20"/>
+                <w:szCs w:val="20"/>
+              </w:rPr>
+              <w:t>Lienzo</w:t>
+            </w:r>
+            <w:proofErr w:type="spellEnd"/>
+            <w:r>
+              <w:rPr>
+                <w:sz w:val="20"/>
+                <w:szCs w:val="20"/>
+              </w:rPr>
+              <w:t xml:space="preserve"> con paso (</w:t>
+            </w:r>
+            <w:proofErr w:type="spellStart"/>
+            <w:r>
+              <w:rPr>
+                <w:sz w:val="20"/>
+                <w:szCs w:val="20"/>
+              </w:rPr>
+              <w:t>alto</w:t>
+            </w:r>
+            <w:r>
+              <w:rPr>
+                <w:sz w:val="20"/>
+                <w:szCs w:val="20"/>
+              </w:rPr>
+              <w:t>+distanciaEntreRect</w:t>
+            </w:r>
+            <w:proofErr w:type="spellEnd"/>
+            <w:r>
+              <w:rPr>
+                <w:sz w:val="20"/>
+                <w:szCs w:val="20"/>
+              </w:rPr>
+              <w:t>) hacer</w:t>
+            </w:r>
+          </w:p>
+          <w:p>
+            <w:pPr>
+              <w:spacing w:after="0"/>
+              <w:ind w:left="0" w:right="21" w:firstLine="0"/>
+              <w:rPr>
+                <w:sz w:val="20"/>
+                <w:szCs w:val="20"/>
+              </w:rPr>
+            </w:pPr>
+            <w:r>
+              <w:rPr>
+                <w:sz w:val="20"/>
+                <w:szCs w:val="20"/>
+              </w:rPr>
               <w:t xml:space="preserve">Dibujar </w:t>
             </w:r>
             <w:r>
@@ -2749,31 +2833,13 @@
               </w:rPr>
               <w:t>un rectángulo en (</w:t>
             </w:r>
-            <w:proofErr w:type="spellStart"/>
-            <w:r>
-              <w:rPr>
-                <w:sz w:val="20"/>
-                <w:szCs w:val="20"/>
-              </w:rPr>
-              <w:t>distanciaEntreRect</w:t>
-            </w:r>
-            <w:proofErr w:type="spellEnd"/>
-            <w:r>
-              <w:rPr>
-                <w:sz w:val="20"/>
-                <w:szCs w:val="20"/>
-              </w:rPr>
-              <w:t xml:space="preserve">, </w:t>
-            </w:r>
-            <w:proofErr w:type="spellStart"/>
-            <w:r>
-              <w:rPr>
-                <w:sz w:val="20"/>
-                <w:szCs w:val="20"/>
-              </w:rPr>
-              <w:t>distanciaEntreRect</w:t>
-            </w:r>
-            <w:proofErr w:type="spellEnd"/>
+            <w:r>
+              <w:rPr>
+                <w:sz w:val="20"/>
+                <w:szCs w:val="20"/>
+              </w:rPr>
+              <w:t>x, y, ancho, alto</w:t>
+            </w:r>
             <w:r>
               <w:rPr>
                 <w:sz w:val="20"/>
@@ -2781,6 +2847,25 @@
               </w:rPr>
               <w:t>)</w:t>
             </w:r>
+          </w:p>
+          <w:p>
+            <w:pPr>
+              <w:spacing w:after="0"/>
+              <w:ind w:left="0" w:right="21" w:firstLine="0"/>
+              <w:rPr>
+                <w:sz w:val="20"/>
+                <w:szCs w:val="20"/>
+              </w:rPr>
+            </w:pPr>
+            <w:r>
+              <w:rPr>
+                <w:sz w:val="20"/>
+                <w:szCs w:val="20"/>
+              </w:rPr>
+              <w:t>Fin Para</w:t>
+            </w:r>
+            <w:bookmarkStart w:id="0" w:name="_GoBack"/>
+            <w:bookmarkEnd w:id="0"/>
           </w:p>
           <w:p>
             <w:pPr>

</xml_diff>